<commit_message>
feat: add employee column to expenses table and update styling
</commit_message>
<xml_diff>
--- a/PRD_Addendum_New_Features.docx
+++ b/PRD_Addendum_New_Features.docx
@@ -68,12 +68,6 @@
         <w:gridCol w:w="6240"/>
       </w:tblGrid>
       <w:tr>
-        <w:tblPrEx>
-          <w:tblCellMar>
-            <w:top w:w="0" w:type="dxa"/>
-            <w:bottom w:w="0" w:type="dxa"/>
-          </w:tblCellMar>
-        </w:tblPrEx>
         <w:tc>
           <w:tcPr>
             <w:tcW w:w="3120" w:type="dxa"/>
@@ -125,12 +119,6 @@
         </w:tc>
       </w:tr>
       <w:tr>
-        <w:tblPrEx>
-          <w:tblCellMar>
-            <w:top w:w="0" w:type="dxa"/>
-            <w:bottom w:w="0" w:type="dxa"/>
-          </w:tblCellMar>
-        </w:tblPrEx>
         <w:tc>
           <w:tcPr>
             <w:tcW w:w="3120" w:type="dxa"/>
@@ -212,10 +200,7 @@
       </w:pPr>
       <w:r>
         <w:lastRenderedPageBreak/>
-        <w:t xml:space="preserve">1. Attendance &amp; </w:t>
-      </w:r>
-      <w:r>
-        <w:t>Gate Entry System</w:t>
+        <w:t>1. Attendance &amp; Gate Entry System</w:t>
       </w:r>
     </w:p>
     <w:p>
@@ -461,10 +446,7 @@
       </w:pPr>
       <w:r>
         <w:lastRenderedPageBreak/>
-        <w:t>2. Instructor Daily Work Records (EIR</w:t>
-      </w:r>
-      <w:r>
-        <w:t>S)</w:t>
+        <w:t>2. Instructor Daily Work Records (EIRS)</w:t>
       </w:r>
     </w:p>
     <w:p>
@@ -636,16 +618,7 @@
         <w:t xml:space="preserve"> </w:t>
       </w:r>
       <w:r>
-        <w:t>Senior Executive Admin</w:t>
-      </w:r>
-      <w:r>
-        <w:t xml:space="preserve">, </w:t>
-      </w:r>
-      <w:r>
-        <w:t>Senior Exe Acc</w:t>
-      </w:r>
-      <w:r>
-        <w:t>ounts</w:t>
+        <w:t>Senior Executive Admin, Senior Exe Accounts</w:t>
       </w:r>
     </w:p>
     <w:p>
@@ -764,16 +737,11 @@
         </w:numPr>
       </w:pPr>
       <w:r>
-        <w:t>Payment</w:t>
-      </w:r>
-      <w:r>
-        <w:t xml:space="preserve"> mode (Cash, Card, UPI, Transfer</w:t>
+        <w:t>Payment mode (Cash, Card, UPI, Transfer</w:t>
       </w:r>
       <w:r>
         <w:t>, NEFT, Account</w:t>
       </w:r>
-      <w:bookmarkStart w:id="0" w:name="_GoBack"/>
-      <w:bookmarkEnd w:id="0"/>
       <w:r>
         <w:t>)</w:t>
       </w:r>
@@ -788,6 +756,13 @@
       </w:pPr>
       <w:r>
         <w:t>Amount paid, Timestamp</w:t>
+      </w:r>
+    </w:p>
+    <w:p/>
+    <w:p/>
+    <w:p>
+      <w:r>
+        <w:t>(Radio button for the values)</w:t>
       </w:r>
     </w:p>
     <w:p>
@@ -939,17 +914,18 @@
         <w:t>Attachments (bills/images) - supported</w:t>
       </w:r>
     </w:p>
+    <w:p/>
     <w:p>
       <w:r>
         <w:br w:type="page"/>
       </w:r>
     </w:p>
+    <w:p/>
     <w:p>
       <w:pPr>
         <w:pStyle w:val="Heading1"/>
       </w:pPr>
       <w:r>
-        <w:lastRenderedPageBreak/>
         <w:t xml:space="preserve">5. </w:t>
       </w:r>
       <w:proofErr w:type="spellStart"/>
@@ -1044,14 +1020,7 @@
           <w:b/>
           <w:bCs/>
         </w:rPr>
-        <w:t>Vis</w:t>
-      </w:r>
-      <w:r>
-        <w:rPr>
-          <w:b/>
-          <w:bCs/>
-        </w:rPr>
-        <w:t>ible To:</w:t>
+        <w:t>Visible To:</w:t>
       </w:r>
       <w:r>
         <w:t xml:space="preserve"> Stable Manager, School Administrator, Director</w:t>
@@ -1131,6 +1100,14 @@
       <w:proofErr w:type="spellEnd"/>
     </w:p>
     <w:p>
+      <w:pPr>
+        <w:pStyle w:val="ListParagraph"/>
+        <w:ind w:left="720"/>
+      </w:pPr>
+      <w:bookmarkStart w:id="0" w:name="_GoBack"/>
+      <w:bookmarkEnd w:id="0"/>
+    </w:p>
+    <w:p>
       <w:r>
         <w:rPr>
           <w:b/>
@@ -1310,14 +1287,7 @@
           <w:b/>
           <w:bCs/>
         </w:rPr>
-        <w:t xml:space="preserve">Each horse has unique </w:t>
-      </w:r>
-      <w:r>
-        <w:rPr>
-          <w:b/>
-          <w:bCs/>
-        </w:rPr>
-        <w:t>stable number:</w:t>
+        <w:t>Each horse has unique stable number:</w:t>
       </w:r>
     </w:p>
     <w:p>
@@ -1425,14 +1395,7 @@
           <w:b/>
           <w:bCs/>
         </w:rPr>
-        <w:t>Mandatory F</w:t>
-      </w:r>
-      <w:r>
-        <w:rPr>
-          <w:b/>
-          <w:bCs/>
-        </w:rPr>
-        <w:t>ields:</w:t>
+        <w:t>Mandatory Fields:</w:t>
       </w:r>
     </w:p>
     <w:p>
@@ -1951,10 +1914,7 @@
         </w:numPr>
       </w:pPr>
       <w:r>
-        <w:t>Attendance system (default mar</w:t>
-      </w:r>
-      <w:r>
-        <w:t>king)</w:t>
+        <w:t>Attendance system (default marking)</w:t>
       </w:r>
     </w:p>
     <w:p>
@@ -2075,12 +2035,6 @@
         <w:gridCol w:w="3120"/>
       </w:tblGrid>
       <w:tr>
-        <w:tblPrEx>
-          <w:tblCellMar>
-            <w:top w:w="0" w:type="dxa"/>
-            <w:bottom w:w="0" w:type="dxa"/>
-          </w:tblCellMar>
-        </w:tblPrEx>
         <w:tc>
           <w:tcPr>
             <w:tcW w:w="1560" w:type="dxa"/>
@@ -2167,12 +2121,6 @@
         </w:tc>
       </w:tr>
       <w:tr>
-        <w:tblPrEx>
-          <w:tblCellMar>
-            <w:top w:w="0" w:type="dxa"/>
-            <w:bottom w:w="0" w:type="dxa"/>
-          </w:tblCellMar>
-        </w:tblPrEx>
         <w:tc>
           <w:tcPr>
             <w:tcW w:w="1560" w:type="dxa"/>
@@ -2241,12 +2189,6 @@
         </w:tc>
       </w:tr>
       <w:tr>
-        <w:tblPrEx>
-          <w:tblCellMar>
-            <w:top w:w="0" w:type="dxa"/>
-            <w:bottom w:w="0" w:type="dxa"/>
-          </w:tblCellMar>
-        </w:tblPrEx>
         <w:tc>
           <w:tcPr>
             <w:tcW w:w="1560" w:type="dxa"/>
@@ -2315,12 +2257,6 @@
         </w:tc>
       </w:tr>
       <w:tr>
-        <w:tblPrEx>
-          <w:tblCellMar>
-            <w:top w:w="0" w:type="dxa"/>
-            <w:bottom w:w="0" w:type="dxa"/>
-          </w:tblCellMar>
-        </w:tblPrEx>
         <w:tc>
           <w:tcPr>
             <w:tcW w:w="1560" w:type="dxa"/>
@@ -2389,12 +2325,6 @@
         </w:tc>
       </w:tr>
       <w:tr>
-        <w:tblPrEx>
-          <w:tblCellMar>
-            <w:top w:w="0" w:type="dxa"/>
-            <w:bottom w:w="0" w:type="dxa"/>
-          </w:tblCellMar>
-        </w:tblPrEx>
         <w:tc>
           <w:tcPr>
             <w:tcW w:w="1560" w:type="dxa"/>
@@ -2463,12 +2393,6 @@
         </w:tc>
       </w:tr>
       <w:tr>
-        <w:tblPrEx>
-          <w:tblCellMar>
-            <w:top w:w="0" w:type="dxa"/>
-            <w:bottom w:w="0" w:type="dxa"/>
-          </w:tblCellMar>
-        </w:tblPrEx>
         <w:tc>
           <w:tcPr>
             <w:tcW w:w="1560" w:type="dxa"/>
@@ -2542,12 +2466,6 @@
         </w:tc>
       </w:tr>
       <w:tr>
-        <w:tblPrEx>
-          <w:tblCellMar>
-            <w:top w:w="0" w:type="dxa"/>
-            <w:bottom w:w="0" w:type="dxa"/>
-          </w:tblCellMar>
-        </w:tblPrEx>
         <w:tc>
           <w:tcPr>
             <w:tcW w:w="1560" w:type="dxa"/>
@@ -2616,12 +2534,6 @@
         </w:tc>
       </w:tr>
       <w:tr>
-        <w:tblPrEx>
-          <w:tblCellMar>
-            <w:top w:w="0" w:type="dxa"/>
-            <w:bottom w:w="0" w:type="dxa"/>
-          </w:tblCellMar>
-        </w:tblPrEx>
         <w:tc>
           <w:tcPr>
             <w:tcW w:w="1560" w:type="dxa"/>
@@ -2690,12 +2602,6 @@
         </w:tc>
       </w:tr>
       <w:tr>
-        <w:tblPrEx>
-          <w:tblCellMar>
-            <w:top w:w="0" w:type="dxa"/>
-            <w:bottom w:w="0" w:type="dxa"/>
-          </w:tblCellMar>
-        </w:tblPrEx>
         <w:tc>
           <w:tcPr>
             <w:tcW w:w="1560" w:type="dxa"/>
@@ -2764,12 +2670,6 @@
         </w:tc>
       </w:tr>
       <w:tr>
-        <w:tblPrEx>
-          <w:tblCellMar>
-            <w:top w:w="0" w:type="dxa"/>
-            <w:bottom w:w="0" w:type="dxa"/>
-          </w:tblCellMar>
-        </w:tblPrEx>
         <w:tc>
           <w:tcPr>
             <w:tcW w:w="1560" w:type="dxa"/>
@@ -2838,12 +2738,6 @@
         </w:tc>
       </w:tr>
       <w:tr>
-        <w:tblPrEx>
-          <w:tblCellMar>
-            <w:top w:w="0" w:type="dxa"/>
-            <w:bottom w:w="0" w:type="dxa"/>
-          </w:tblCellMar>
-        </w:tblPrEx>
         <w:tc>
           <w:tcPr>
             <w:tcW w:w="1560" w:type="dxa"/>
@@ -2912,12 +2806,6 @@
         </w:tc>
       </w:tr>
       <w:tr>
-        <w:tblPrEx>
-          <w:tblCellMar>
-            <w:top w:w="0" w:type="dxa"/>
-            <w:bottom w:w="0" w:type="dxa"/>
-          </w:tblCellMar>
-        </w:tblPrEx>
         <w:tc>
           <w:tcPr>
             <w:tcW w:w="1560" w:type="dxa"/>
@@ -2986,12 +2874,6 @@
         </w:tc>
       </w:tr>
       <w:tr>
-        <w:tblPrEx>
-          <w:tblCellMar>
-            <w:top w:w="0" w:type="dxa"/>
-            <w:bottom w:w="0" w:type="dxa"/>
-          </w:tblCellMar>
-        </w:tblPrEx>
         <w:tc>
           <w:tcPr>
             <w:tcW w:w="1560" w:type="dxa"/>
@@ -3060,12 +2942,6 @@
         </w:tc>
       </w:tr>
       <w:tr>
-        <w:tblPrEx>
-          <w:tblCellMar>
-            <w:top w:w="0" w:type="dxa"/>
-            <w:bottom w:w="0" w:type="dxa"/>
-          </w:tblCellMar>
-        </w:tblPrEx>
         <w:tc>
           <w:tcPr>
             <w:tcW w:w="1560" w:type="dxa"/>

</xml_diff>